<commit_message>
file bao cao moi
</commit_message>
<xml_diff>
--- a/BÁO CÁO THỰC TẬP THIẾT KẾ WEBSITE KHÁCH SẠN.docx
+++ b/BÁO CÁO THỰC TẬP THIẾT KẾ WEBSITE KHÁCH SẠN.docx
@@ -360,8 +360,16 @@
       </w:r>
       <w:r>
         <w:tab/>
-        <w:t>Yêu cầu nâng cao:</w:t>
-      </w:r>
+        <w:t>Yêu cầ</w:t>
+      </w:r>
+      <w:r>
+        <w:t>u nâng cao</w:t>
+      </w:r>
+      <w:r>
+        <w:t>:</w:t>
+      </w:r>
+      <w:bookmarkStart w:id="0" w:name="_GoBack"/>
+      <w:bookmarkEnd w:id="0"/>
     </w:p>
     <w:p>
       <w:pPr>
@@ -395,8 +403,6 @@
           <w:numId w:val="11"/>
         </w:numPr>
       </w:pPr>
-      <w:bookmarkStart w:id="0" w:name="_GoBack"/>
-      <w:bookmarkEnd w:id="0"/>
       <w:r>
         <w:t>Booking đặt phòng gửi về email cho khách sạn</w:t>
       </w:r>
@@ -8156,7 +8162,7 @@
 </file>
 
 <file path=customXml/itemProps1.xml><?xml version="1.0" encoding="utf-8"?>
-<ds:datastoreItem xmlns:ds="http://schemas.openxmlformats.org/officeDocument/2006/customXml" ds:itemID="{ABF0ABD2-E3B7-4189-A296-EF90CA89F49A}">
+<ds:datastoreItem xmlns:ds="http://schemas.openxmlformats.org/officeDocument/2006/customXml" ds:itemID="{7A951ED2-5F37-4219-8BCC-96C8377BA92D}">
   <ds:schemaRefs>
     <ds:schemaRef ds:uri="http://schemas.openxmlformats.org/officeDocument/2006/bibliography"/>
   </ds:schemaRefs>

</xml_diff>